<commit_message>
Add randomness to the way the food is spawned, Wall no longer conflicts with the borders
</commit_message>
<xml_diff>
--- a/exercises/hw_5/hw_5.docx
+++ b/exercises/hw_5/hw_5.docx
@@ -132,7 +132,7 @@
     </w:p>
     <w:p>
       <w:pPr>
-        <w:pStyle w:val="a3"/>
+        <w:pStyle w:val="ListParagraph"/>
         <w:numPr>
           <w:ilvl w:val="0"/>
           <w:numId w:val="2"/>
@@ -228,7 +228,7 @@
     </w:p>
     <w:p>
       <w:pPr>
-        <w:pStyle w:val="a3"/>
+        <w:pStyle w:val="ListParagraph"/>
         <w:numPr>
           <w:ilvl w:val="0"/>
           <w:numId w:val="2"/>
@@ -287,7 +287,7 @@
     </w:p>
     <w:p>
       <w:pPr>
-        <w:pStyle w:val="a3"/>
+        <w:pStyle w:val="ListParagraph"/>
         <w:numPr>
           <w:ilvl w:val="0"/>
           <w:numId w:val="2"/>
@@ -383,7 +383,7 @@
     </w:p>
     <w:p>
       <w:pPr>
-        <w:pStyle w:val="a3"/>
+        <w:pStyle w:val="ListParagraph"/>
         <w:numPr>
           <w:ilvl w:val="0"/>
           <w:numId w:val="2"/>
@@ -479,7 +479,7 @@
     </w:p>
     <w:p>
       <w:pPr>
-        <w:pStyle w:val="a3"/>
+        <w:pStyle w:val="ListParagraph"/>
         <w:numPr>
           <w:ilvl w:val="0"/>
           <w:numId w:val="2"/>
@@ -537,7 +537,7 @@
     </w:p>
     <w:p>
       <w:pPr>
-        <w:pStyle w:val="a3"/>
+        <w:pStyle w:val="ListParagraph"/>
         <w:numPr>
           <w:ilvl w:val="0"/>
           <w:numId w:val="2"/>
@@ -650,7 +650,7 @@
     </w:p>
     <w:p>
       <w:pPr>
-        <w:pStyle w:val="a3"/>
+        <w:pStyle w:val="ListParagraph"/>
         <w:numPr>
           <w:ilvl w:val="0"/>
           <w:numId w:val="2"/>
@@ -763,7 +763,7 @@
     </w:p>
     <w:p>
       <w:pPr>
-        <w:pStyle w:val="a3"/>
+        <w:pStyle w:val="ListParagraph"/>
         <w:numPr>
           <w:ilvl w:val="0"/>
           <w:numId w:val="2"/>
@@ -822,7 +822,7 @@
     </w:p>
     <w:p>
       <w:pPr>
-        <w:pStyle w:val="a3"/>
+        <w:pStyle w:val="ListParagraph"/>
         <w:numPr>
           <w:ilvl w:val="0"/>
           <w:numId w:val="2"/>
@@ -927,7 +927,7 @@
     </w:p>
     <w:p>
       <w:pPr>
-        <w:pStyle w:val="a3"/>
+        <w:pStyle w:val="ListParagraph"/>
         <w:numPr>
           <w:ilvl w:val="0"/>
           <w:numId w:val="1"/>
@@ -977,7 +977,373 @@
     </w:p>
     <w:p>
       <w:pPr>
-        <w:pStyle w:val="a3"/>
+        <w:spacing w:after="200" w:line="276" w:lineRule="auto"/>
+        <w:ind w:left="510"/>
+        <w:rPr>
+          <w:sz w:val="26"/>
+          <w:szCs w:val="26"/>
+          <w:rtl/>
+        </w:rPr>
+      </w:pPr>
+      <w:r>
+        <w:rPr>
+          <w:rFonts w:hint="cs"/>
+          <w:b/>
+          <w:bCs/>
+          <w:sz w:val="26"/>
+          <w:szCs w:val="26"/>
+          <w:highlight w:val="yellow"/>
+          <w:rtl/>
+        </w:rPr>
+        <w:t>תשובה:</w:t>
+      </w:r>
+    </w:p>
+    <w:p>
+      <w:pPr>
+        <w:ind w:left="510"/>
+        <w:rPr>
+          <w:sz w:val="26"/>
+          <w:szCs w:val="26"/>
+          <w:rtl/>
+        </w:rPr>
+      </w:pPr>
+      <w:r>
+        <w:rPr>
+          <w:rFonts w:hint="cs"/>
+          <w:sz w:val="26"/>
+          <w:szCs w:val="26"/>
+          <w:rtl/>
+        </w:rPr>
+        <w:t>על בסיס הנתונים ניתן להסיק את הדברים הבאים:</w:t>
+      </w:r>
+    </w:p>
+    <w:p>
+      <w:pPr>
+        <w:pStyle w:val="ListParagraph"/>
+        <w:numPr>
+          <w:ilvl w:val="0"/>
+          <w:numId w:val="5"/>
+        </w:numPr>
+        <w:rPr>
+          <w:sz w:val="26"/>
+          <w:szCs w:val="26"/>
+        </w:rPr>
+      </w:pPr>
+      <w:r>
+        <w:rPr>
+          <w:sz w:val="26"/>
+          <w:szCs w:val="26"/>
+        </w:rPr>
+        <w:t>GDTR</w:t>
+      </w:r>
+      <w:r>
+        <w:rPr>
+          <w:sz w:val="26"/>
+          <w:szCs w:val="26"/>
+          <w:rtl/>
+        </w:rPr>
+        <w:t xml:space="preserve"> </w:t>
+      </w:r>
+      <w:r>
+        <w:rPr>
+          <w:rFonts w:hint="cs"/>
+          <w:sz w:val="26"/>
+          <w:szCs w:val="26"/>
+          <w:rtl/>
+        </w:rPr>
+        <w:t>– טעון ומצביע לטבלת ה-</w:t>
+      </w:r>
+      <w:r>
+        <w:rPr>
+          <w:sz w:val="26"/>
+          <w:szCs w:val="26"/>
+        </w:rPr>
+        <w:t>GDT</w:t>
+      </w:r>
+      <w:r>
+        <w:rPr>
+          <w:sz w:val="26"/>
+          <w:szCs w:val="26"/>
+          <w:rtl/>
+        </w:rPr>
+        <w:t xml:space="preserve"> שמכילה </w:t>
+      </w:r>
+      <w:proofErr w:type="spellStart"/>
+      <w:r>
+        <w:rPr>
+          <w:sz w:val="26"/>
+          <w:szCs w:val="26"/>
+          <w:rtl/>
+        </w:rPr>
+        <w:t>דסקריפטורים</w:t>
+      </w:r>
+      <w:proofErr w:type="spellEnd"/>
+      <w:r>
+        <w:rPr>
+          <w:sz w:val="26"/>
+          <w:szCs w:val="26"/>
+          <w:rtl/>
+        </w:rPr>
+        <w:t xml:space="preserve"> של מערכת ההפעלה</w:t>
+      </w:r>
+      <w:r>
+        <w:rPr>
+          <w:rFonts w:hint="cs"/>
+          <w:sz w:val="26"/>
+          <w:szCs w:val="26"/>
+          <w:rtl/>
+        </w:rPr>
+        <w:t>.</w:t>
+      </w:r>
+    </w:p>
+    <w:p>
+      <w:pPr>
+        <w:pStyle w:val="ListParagraph"/>
+        <w:numPr>
+          <w:ilvl w:val="0"/>
+          <w:numId w:val="5"/>
+        </w:numPr>
+        <w:spacing w:after="200" w:line="276" w:lineRule="auto"/>
+        <w:rPr>
+          <w:sz w:val="26"/>
+          <w:szCs w:val="26"/>
+          <w:rtl/>
+        </w:rPr>
+      </w:pPr>
+      <w:r>
+        <w:rPr>
+          <w:sz w:val="26"/>
+          <w:szCs w:val="26"/>
+        </w:rPr>
+        <w:t>LDTR</w:t>
+      </w:r>
+      <w:r>
+        <w:rPr>
+          <w:sz w:val="26"/>
+          <w:szCs w:val="26"/>
+          <w:rtl/>
+        </w:rPr>
+        <w:t xml:space="preserve"> </w:t>
+      </w:r>
+      <w:r>
+        <w:rPr>
+          <w:rFonts w:hint="cs"/>
+          <w:sz w:val="26"/>
+          <w:szCs w:val="26"/>
+          <w:rtl/>
+        </w:rPr>
+        <w:t xml:space="preserve">– טעון עם סלקטור לכניסה 9 </w:t>
+      </w:r>
+      <w:r>
+        <w:rPr>
+          <w:rFonts w:hint="cs"/>
+          <w:sz w:val="26"/>
+          <w:szCs w:val="26"/>
+          <w:rtl/>
+        </w:rPr>
+        <w:t>ב-</w:t>
+      </w:r>
+      <w:r>
+        <w:rPr>
+          <w:sz w:val="26"/>
+          <w:szCs w:val="26"/>
+        </w:rPr>
+        <w:t>GDT</w:t>
+      </w:r>
+      <w:r>
+        <w:rPr>
+          <w:sz w:val="26"/>
+          <w:szCs w:val="26"/>
+          <w:rtl/>
+        </w:rPr>
+        <w:t xml:space="preserve"> שמתארת את טבלת ה</w:t>
+      </w:r>
+      <w:r>
+        <w:rPr>
+          <w:rFonts w:hint="cs"/>
+          <w:sz w:val="26"/>
+          <w:szCs w:val="26"/>
+          <w:rtl/>
+        </w:rPr>
+        <w:t>-</w:t>
+      </w:r>
+      <w:r>
+        <w:rPr>
+          <w:sz w:val="26"/>
+          <w:szCs w:val="26"/>
+        </w:rPr>
+        <w:t>LDT</w:t>
+      </w:r>
+      <w:r>
+        <w:rPr>
+          <w:sz w:val="26"/>
+          <w:szCs w:val="26"/>
+          <w:rtl/>
+        </w:rPr>
+        <w:t>,</w:t>
+      </w:r>
+    </w:p>
+    <w:p>
+      <w:pPr>
+        <w:pStyle w:val="ListParagraph"/>
+        <w:numPr>
+          <w:ilvl w:val="0"/>
+          <w:numId w:val="5"/>
+        </w:numPr>
+        <w:spacing w:after="200" w:line="276" w:lineRule="auto"/>
+        <w:rPr>
+          <w:sz w:val="26"/>
+          <w:szCs w:val="26"/>
+          <w:rtl/>
+        </w:rPr>
+      </w:pPr>
+      <w:r>
+        <w:rPr>
+          <w:sz w:val="26"/>
+          <w:szCs w:val="26"/>
+        </w:rPr>
+        <w:t>CR0</w:t>
+      </w:r>
+      <w:r>
+        <w:rPr>
+          <w:sz w:val="26"/>
+          <w:szCs w:val="26"/>
+          <w:rtl/>
+        </w:rPr>
+        <w:t xml:space="preserve"> </w:t>
+      </w:r>
+      <w:r>
+        <w:rPr>
+          <w:rFonts w:hint="cs"/>
+          <w:sz w:val="26"/>
+          <w:szCs w:val="26"/>
+          <w:rtl/>
+        </w:rPr>
+        <w:t xml:space="preserve">– מופעלים בו </w:t>
+      </w:r>
+      <w:r>
+        <w:rPr>
+          <w:rFonts w:hint="cs"/>
+          <w:sz w:val="26"/>
+          <w:szCs w:val="26"/>
+          <w:rtl/>
+        </w:rPr>
+        <w:t>1=</w:t>
+      </w:r>
+      <w:r>
+        <w:rPr>
+          <w:sz w:val="26"/>
+          <w:szCs w:val="26"/>
+        </w:rPr>
+        <w:t>PE</w:t>
+      </w:r>
+      <w:r>
+        <w:rPr>
+          <w:rFonts w:hint="cs"/>
+          <w:sz w:val="26"/>
+          <w:szCs w:val="26"/>
+          <w:rtl/>
+        </w:rPr>
+        <w:t xml:space="preserve"> ו-1=</w:t>
+      </w:r>
+      <w:r>
+        <w:rPr>
+          <w:sz w:val="26"/>
+          <w:szCs w:val="26"/>
+        </w:rPr>
+        <w:t>PG</w:t>
+      </w:r>
+      <w:r>
+        <w:rPr>
+          <w:rFonts w:hint="cs"/>
+          <w:sz w:val="26"/>
+          <w:szCs w:val="26"/>
+          <w:rtl/>
+        </w:rPr>
+        <w:t>.</w:t>
+      </w:r>
+    </w:p>
+    <w:p>
+      <w:pPr>
+        <w:pStyle w:val="ListParagraph"/>
+        <w:numPr>
+          <w:ilvl w:val="0"/>
+          <w:numId w:val="5"/>
+        </w:numPr>
+        <w:spacing w:after="200" w:line="276" w:lineRule="auto"/>
+        <w:rPr>
+          <w:sz w:val="26"/>
+          <w:szCs w:val="26"/>
+        </w:rPr>
+      </w:pPr>
+      <w:r>
+        <w:rPr>
+          <w:sz w:val="26"/>
+          <w:szCs w:val="26"/>
+        </w:rPr>
+        <w:t>CR3</w:t>
+      </w:r>
+      <w:r>
+        <w:rPr>
+          <w:sz w:val="26"/>
+          <w:szCs w:val="26"/>
+          <w:rtl/>
+        </w:rPr>
+        <w:t xml:space="preserve"> </w:t>
+      </w:r>
+      <w:r>
+        <w:rPr>
+          <w:rFonts w:hint="cs"/>
+          <w:sz w:val="26"/>
+          <w:szCs w:val="26"/>
+          <w:rtl/>
+        </w:rPr>
+        <w:t>– חייב להצביע על כתובת פיזית מיושרת ל-4</w:t>
+      </w:r>
+      <w:r>
+        <w:rPr>
+          <w:sz w:val="26"/>
+          <w:szCs w:val="26"/>
+        </w:rPr>
+        <w:t>KI</w:t>
+      </w:r>
+      <w:r>
+        <w:rPr>
+          <w:sz w:val="26"/>
+          <w:szCs w:val="26"/>
+          <w:rtl/>
+        </w:rPr>
+        <w:t xml:space="preserve"> של תחילת טבלת ה</w:t>
+      </w:r>
+      <w:r>
+        <w:rPr>
+          <w:sz w:val="26"/>
+          <w:szCs w:val="26"/>
+        </w:rPr>
+        <w:t xml:space="preserve"> page directory</w:t>
+      </w:r>
+      <w:r>
+        <w:rPr>
+          <w:rFonts w:hint="cs"/>
+          <w:sz w:val="26"/>
+          <w:szCs w:val="26"/>
+          <w:rtl/>
+        </w:rPr>
+        <w:t>.</w:t>
+      </w:r>
+    </w:p>
+    <w:p>
+      <w:pPr>
+        <w:spacing w:after="200" w:line="276" w:lineRule="auto"/>
+        <w:rPr>
+          <w:sz w:val="26"/>
+          <w:szCs w:val="26"/>
+        </w:rPr>
+      </w:pPr>
+    </w:p>
+    <w:p>
+      <w:pPr>
+        <w:pStyle w:val="ListParagraph"/>
         <w:numPr>
           <w:ilvl w:val="0"/>
           <w:numId w:val="1"/>
@@ -1045,7 +1411,574 @@
     </w:p>
     <w:p>
       <w:pPr>
-        <w:pStyle w:val="a3"/>
+        <w:pStyle w:val="ListParagraph"/>
+        <w:spacing w:after="200" w:line="276" w:lineRule="auto"/>
+        <w:ind w:left="870"/>
+        <w:rPr>
+          <w:b/>
+          <w:bCs/>
+          <w:sz w:val="26"/>
+          <w:szCs w:val="26"/>
+          <w:highlight w:val="yellow"/>
+          <w:rtl/>
+        </w:rPr>
+      </w:pPr>
+    </w:p>
+    <w:p>
+      <w:pPr>
+        <w:pStyle w:val="ListParagraph"/>
+        <w:spacing w:after="200" w:line="276" w:lineRule="auto"/>
+        <w:ind w:left="870"/>
+        <w:rPr>
+          <w:b/>
+          <w:bCs/>
+          <w:sz w:val="26"/>
+          <w:szCs w:val="26"/>
+          <w:highlight w:val="yellow"/>
+          <w:rtl/>
+        </w:rPr>
+      </w:pPr>
+    </w:p>
+    <w:p>
+      <w:pPr>
+        <w:pStyle w:val="ListParagraph"/>
+        <w:spacing w:after="200" w:line="276" w:lineRule="auto"/>
+        <w:ind w:left="870"/>
+        <w:rPr>
+          <w:sz w:val="26"/>
+          <w:szCs w:val="26"/>
+          <w:rtl/>
+        </w:rPr>
+      </w:pPr>
+      <w:r>
+        <w:rPr>
+          <w:rFonts w:hint="cs"/>
+          <w:b/>
+          <w:bCs/>
+          <w:sz w:val="26"/>
+          <w:szCs w:val="26"/>
+          <w:highlight w:val="yellow"/>
+          <w:rtl/>
+        </w:rPr>
+        <w:lastRenderedPageBreak/>
+        <w:t>תשובה:</w:t>
+      </w:r>
+    </w:p>
+    <w:p>
+      <w:pPr>
+        <w:spacing w:after="200" w:line="276" w:lineRule="auto"/>
+        <w:ind w:left="510"/>
+        <w:rPr>
+          <w:sz w:val="26"/>
+          <w:szCs w:val="26"/>
+        </w:rPr>
+      </w:pPr>
+      <w:r>
+        <w:rPr>
+          <w:sz w:val="26"/>
+          <w:szCs w:val="26"/>
+          <w:rtl/>
+        </w:rPr>
+        <w:t xml:space="preserve">כשהגרעין רץ, המעבד </w:t>
+      </w:r>
+      <w:r>
+        <w:rPr>
+          <w:rFonts w:hint="cs"/>
+          <w:sz w:val="26"/>
+          <w:szCs w:val="26"/>
+          <w:rtl/>
+        </w:rPr>
+        <w:t xml:space="preserve">נמצא </w:t>
+      </w:r>
+      <w:r>
+        <w:rPr>
+          <w:sz w:val="26"/>
+          <w:szCs w:val="26"/>
+          <w:rtl/>
+        </w:rPr>
+        <w:t>ב</w:t>
+      </w:r>
+      <w:r>
+        <w:rPr>
+          <w:rFonts w:hint="cs"/>
+          <w:sz w:val="26"/>
+          <w:szCs w:val="26"/>
+          <w:rtl/>
+        </w:rPr>
+        <w:t>-</w:t>
+      </w:r>
+      <w:r>
+        <w:rPr>
+          <w:sz w:val="26"/>
+          <w:szCs w:val="26"/>
+        </w:rPr>
+        <w:t>Protected mode</w:t>
+      </w:r>
+      <w:r>
+        <w:rPr>
+          <w:rFonts w:hint="cs"/>
+          <w:sz w:val="26"/>
+          <w:szCs w:val="26"/>
+          <w:rtl/>
+        </w:rPr>
+        <w:t xml:space="preserve"> </w:t>
+      </w:r>
+      <w:r>
+        <w:rPr>
+          <w:sz w:val="26"/>
+          <w:szCs w:val="26"/>
+          <w:rtl/>
+        </w:rPr>
+        <w:t xml:space="preserve">עם </w:t>
+      </w:r>
+      <w:r>
+        <w:rPr>
+          <w:sz w:val="26"/>
+          <w:szCs w:val="26"/>
+        </w:rPr>
+        <w:t xml:space="preserve">paging </w:t>
+      </w:r>
+      <w:r>
+        <w:rPr>
+          <w:sz w:val="26"/>
+          <w:szCs w:val="26"/>
+          <w:rtl/>
+        </w:rPr>
+        <w:t xml:space="preserve"> פעיל </w:t>
+      </w:r>
+      <w:r>
+        <w:rPr>
+          <w:rFonts w:hint="cs"/>
+          <w:sz w:val="26"/>
+          <w:szCs w:val="26"/>
+          <w:rtl/>
+        </w:rPr>
+        <w:t>וב- 0=</w:t>
+      </w:r>
+      <w:r>
+        <w:rPr>
+          <w:sz w:val="26"/>
+          <w:szCs w:val="26"/>
+        </w:rPr>
+        <w:t>RING</w:t>
+      </w:r>
+    </w:p>
+    <w:p>
+      <w:pPr>
+        <w:spacing w:after="200" w:line="276" w:lineRule="auto"/>
+        <w:ind w:left="510"/>
+        <w:rPr>
+          <w:sz w:val="26"/>
+          <w:szCs w:val="26"/>
+        </w:rPr>
+      </w:pPr>
+      <w:r>
+        <w:rPr>
+          <w:sz w:val="26"/>
+          <w:szCs w:val="26"/>
+        </w:rPr>
+        <w:t>CR3=0X2000</w:t>
+      </w:r>
+      <w:r>
+        <w:rPr>
+          <w:sz w:val="26"/>
+          <w:szCs w:val="26"/>
+          <w:rtl/>
+        </w:rPr>
+        <w:t xml:space="preserve"> מצביע ל</w:t>
+      </w:r>
+      <w:r>
+        <w:rPr>
+          <w:sz w:val="26"/>
+          <w:szCs w:val="26"/>
+        </w:rPr>
+        <w:t>page directory</w:t>
+      </w:r>
+      <w:r>
+        <w:rPr>
+          <w:sz w:val="26"/>
+          <w:szCs w:val="26"/>
+          <w:rtl/>
+        </w:rPr>
+        <w:t>:</w:t>
+      </w:r>
+    </w:p>
+    <w:p>
+      <w:pPr>
+        <w:spacing w:after="200" w:line="276" w:lineRule="auto"/>
+        <w:ind w:left="510"/>
+        <w:rPr>
+          <w:sz w:val="26"/>
+          <w:szCs w:val="26"/>
+          <w:rtl/>
+        </w:rPr>
+      </w:pPr>
+      <w:r>
+        <w:rPr>
+          <w:sz w:val="26"/>
+          <w:szCs w:val="26"/>
+        </w:rPr>
+        <w:t>CS=0X50</w:t>
+      </w:r>
+      <w:r>
+        <w:rPr>
+          <w:sz w:val="26"/>
+          <w:szCs w:val="26"/>
+          <w:rtl/>
+        </w:rPr>
+        <w:t xml:space="preserve"> כניסה 10 – </w:t>
+      </w:r>
+      <w:r>
+        <w:rPr>
+          <w:rFonts w:hint="cs"/>
+          <w:sz w:val="26"/>
+          <w:szCs w:val="26"/>
+          <w:rtl/>
+        </w:rPr>
+        <w:t xml:space="preserve">מייצג את </w:t>
+      </w:r>
+      <w:r>
+        <w:rPr>
+          <w:sz w:val="26"/>
+          <w:szCs w:val="26"/>
+          <w:rtl/>
+        </w:rPr>
+        <w:t xml:space="preserve">קוד </w:t>
+      </w:r>
+      <w:r>
+        <w:rPr>
+          <w:rFonts w:hint="cs"/>
+          <w:sz w:val="26"/>
+          <w:szCs w:val="26"/>
+          <w:rtl/>
+        </w:rPr>
+        <w:t>הגרעין</w:t>
+      </w:r>
+    </w:p>
+    <w:p>
+      <w:pPr>
+        <w:spacing w:after="200" w:line="276" w:lineRule="auto"/>
+        <w:ind w:left="510"/>
+        <w:rPr>
+          <w:sz w:val="26"/>
+          <w:szCs w:val="26"/>
+          <w:rtl/>
+        </w:rPr>
+      </w:pPr>
+      <w:r>
+        <w:rPr>
+          <w:sz w:val="26"/>
+          <w:szCs w:val="26"/>
+        </w:rPr>
+        <w:t>DS=0X58</w:t>
+      </w:r>
+      <w:r>
+        <w:rPr>
+          <w:sz w:val="26"/>
+          <w:szCs w:val="26"/>
+          <w:rtl/>
+        </w:rPr>
+        <w:t xml:space="preserve"> כניסה 1</w:t>
+      </w:r>
+      <w:r>
+        <w:rPr>
+          <w:sz w:val="26"/>
+          <w:szCs w:val="26"/>
+        </w:rPr>
+        <w:t>1</w:t>
+      </w:r>
+      <w:r>
+        <w:rPr>
+          <w:sz w:val="26"/>
+          <w:szCs w:val="26"/>
+          <w:rtl/>
+        </w:rPr>
+        <w:t xml:space="preserve"> </w:t>
+      </w:r>
+      <w:r>
+        <w:rPr>
+          <w:rFonts w:hint="cs"/>
+          <w:sz w:val="26"/>
+          <w:szCs w:val="26"/>
+          <w:rtl/>
+        </w:rPr>
+        <w:t xml:space="preserve">– </w:t>
+      </w:r>
+      <w:r>
+        <w:rPr>
+          <w:rFonts w:hint="cs"/>
+          <w:sz w:val="26"/>
+          <w:szCs w:val="26"/>
+          <w:rtl/>
+        </w:rPr>
+        <w:t xml:space="preserve">מייצג </w:t>
+      </w:r>
+      <w:r>
+        <w:rPr>
+          <w:rFonts w:hint="cs"/>
+          <w:sz w:val="26"/>
+          <w:szCs w:val="26"/>
+          <w:rtl/>
+        </w:rPr>
+        <w:t>נתונים גלובליים</w:t>
+      </w:r>
+    </w:p>
+    <w:p>
+      <w:pPr>
+        <w:spacing w:after="200" w:line="276" w:lineRule="auto"/>
+        <w:ind w:left="510"/>
+        <w:rPr>
+          <w:rFonts w:hint="cs"/>
+          <w:sz w:val="26"/>
+          <w:szCs w:val="26"/>
+          <w:rtl/>
+        </w:rPr>
+      </w:pPr>
+      <w:r>
+        <w:rPr>
+          <w:sz w:val="26"/>
+          <w:szCs w:val="26"/>
+        </w:rPr>
+        <w:t>SS=0X60</w:t>
+      </w:r>
+      <w:r>
+        <w:rPr>
+          <w:sz w:val="26"/>
+          <w:szCs w:val="26"/>
+          <w:rtl/>
+        </w:rPr>
+        <w:t xml:space="preserve"> כניסה </w:t>
+      </w:r>
+      <w:r>
+        <w:rPr>
+          <w:sz w:val="26"/>
+          <w:szCs w:val="26"/>
+        </w:rPr>
+        <w:t>12</w:t>
+      </w:r>
+      <w:r>
+        <w:rPr>
+          <w:sz w:val="26"/>
+          <w:szCs w:val="26"/>
+          <w:rtl/>
+        </w:rPr>
+        <w:t xml:space="preserve"> </w:t>
+      </w:r>
+      <w:r>
+        <w:rPr>
+          <w:rFonts w:hint="cs"/>
+          <w:sz w:val="26"/>
+          <w:szCs w:val="26"/>
+          <w:rtl/>
+        </w:rPr>
+        <w:t xml:space="preserve">– </w:t>
+      </w:r>
+      <w:r>
+        <w:rPr>
+          <w:rFonts w:hint="cs"/>
+          <w:sz w:val="26"/>
+          <w:szCs w:val="26"/>
+          <w:rtl/>
+        </w:rPr>
+        <w:t xml:space="preserve">מייצג את </w:t>
+      </w:r>
+      <w:r>
+        <w:rPr>
+          <w:rFonts w:hint="cs"/>
+          <w:sz w:val="26"/>
+          <w:szCs w:val="26"/>
+          <w:rtl/>
+        </w:rPr>
+        <w:t xml:space="preserve">מחסנית </w:t>
+      </w:r>
+      <w:r>
+        <w:rPr>
+          <w:rFonts w:hint="cs"/>
+          <w:sz w:val="26"/>
+          <w:szCs w:val="26"/>
+          <w:rtl/>
+        </w:rPr>
+        <w:t>הגרעין</w:t>
+      </w:r>
+    </w:p>
+    <w:p>
+      <w:pPr>
+        <w:spacing w:after="200" w:line="276" w:lineRule="auto"/>
+        <w:ind w:left="510"/>
+        <w:rPr>
+          <w:rFonts w:hint="cs"/>
+          <w:sz w:val="26"/>
+          <w:szCs w:val="26"/>
+          <w:rtl/>
+        </w:rPr>
+      </w:pPr>
+      <w:r>
+        <w:rPr>
+          <w:sz w:val="26"/>
+          <w:szCs w:val="26"/>
+        </w:rPr>
+        <w:t>LDTR=0X48</w:t>
+      </w:r>
+      <w:r>
+        <w:rPr>
+          <w:sz w:val="26"/>
+          <w:szCs w:val="26"/>
+          <w:rtl/>
+        </w:rPr>
+        <w:t xml:space="preserve"> כניסה </w:t>
+      </w:r>
+      <w:r>
+        <w:rPr>
+          <w:i/>
+          <w:iCs/>
+          <w:sz w:val="26"/>
+          <w:szCs w:val="26"/>
+          <w:rtl/>
+        </w:rPr>
+        <w:t>9</w:t>
+      </w:r>
+      <w:r>
+        <w:rPr>
+          <w:sz w:val="26"/>
+          <w:szCs w:val="26"/>
+          <w:rtl/>
+        </w:rPr>
+        <w:t xml:space="preserve"> – </w:t>
+      </w:r>
+      <w:r>
+        <w:rPr>
+          <w:sz w:val="26"/>
+          <w:szCs w:val="26"/>
+        </w:rPr>
+        <w:t>LDT</w:t>
+      </w:r>
+    </w:p>
+    <w:p>
+      <w:pPr>
+        <w:spacing w:after="200" w:line="276" w:lineRule="auto"/>
+        <w:ind w:left="510"/>
+        <w:rPr>
+          <w:sz w:val="26"/>
+          <w:szCs w:val="26"/>
+          <w:rtl/>
+        </w:rPr>
+      </w:pPr>
+      <w:r>
+        <w:rPr>
+          <w:sz w:val="26"/>
+          <w:szCs w:val="26"/>
+          <w:rtl/>
+        </w:rPr>
+        <w:t xml:space="preserve">קריאות המערכת </w:t>
+      </w:r>
+      <w:r>
+        <w:rPr>
+          <w:rFonts w:hint="cs"/>
+          <w:sz w:val="26"/>
+          <w:szCs w:val="26"/>
+          <w:rtl/>
+        </w:rPr>
+        <w:t>מתרחשות</w:t>
+      </w:r>
+      <w:r>
+        <w:rPr>
+          <w:sz w:val="26"/>
+          <w:szCs w:val="26"/>
+          <w:rtl/>
+        </w:rPr>
+        <w:t xml:space="preserve"> דרך </w:t>
+      </w:r>
+      <w:r>
+        <w:rPr>
+          <w:sz w:val="26"/>
+          <w:szCs w:val="26"/>
+        </w:rPr>
+        <w:t xml:space="preserve">CALL GATE </w:t>
+      </w:r>
+      <w:r>
+        <w:rPr>
+          <w:sz w:val="26"/>
+          <w:szCs w:val="26"/>
+          <w:rtl/>
+        </w:rPr>
+        <w:t xml:space="preserve"> בכניסה 7 </w:t>
+      </w:r>
+      <w:r>
+        <w:rPr>
+          <w:sz w:val="26"/>
+          <w:szCs w:val="26"/>
+        </w:rPr>
+        <w:t>0X38</w:t>
+      </w:r>
+      <w:r>
+        <w:rPr>
+          <w:sz w:val="26"/>
+          <w:szCs w:val="26"/>
+          <w:rtl/>
+        </w:rPr>
+        <w:t xml:space="preserve"> לאחר המעבר ה-</w:t>
+      </w:r>
+      <w:r>
+        <w:rPr>
+          <w:sz w:val="26"/>
+          <w:szCs w:val="26"/>
+        </w:rPr>
+        <w:t>CS</w:t>
+      </w:r>
+      <w:r>
+        <w:rPr>
+          <w:sz w:val="26"/>
+          <w:szCs w:val="26"/>
+          <w:rtl/>
+        </w:rPr>
+        <w:t xml:space="preserve"> נטען לערך </w:t>
+      </w:r>
+      <w:r>
+        <w:rPr>
+          <w:sz w:val="26"/>
+          <w:szCs w:val="26"/>
+        </w:rPr>
+        <w:t>0x50</w:t>
+      </w:r>
+      <w:r>
+        <w:rPr>
+          <w:sz w:val="26"/>
+          <w:szCs w:val="26"/>
+          <w:rtl/>
+        </w:rPr>
+        <w:t xml:space="preserve"> של </w:t>
+      </w:r>
+      <w:r>
+        <w:rPr>
+          <w:rFonts w:hint="cs"/>
+          <w:sz w:val="26"/>
+          <w:szCs w:val="26"/>
+          <w:rtl/>
+        </w:rPr>
+        <w:t>הגרעין</w:t>
+      </w:r>
+      <w:r>
+        <w:rPr>
+          <w:sz w:val="26"/>
+          <w:szCs w:val="26"/>
+          <w:rtl/>
+        </w:rPr>
+        <w:t>.</w:t>
+      </w:r>
+    </w:p>
+    <w:p>
+      <w:pPr>
+        <w:spacing w:after="200" w:line="276" w:lineRule="auto"/>
+        <w:ind w:left="510"/>
+        <w:rPr>
+          <w:sz w:val="26"/>
+          <w:szCs w:val="26"/>
+        </w:rPr>
+      </w:pPr>
+    </w:p>
+    <w:p>
+      <w:pPr>
+        <w:pStyle w:val="ListParagraph"/>
         <w:numPr>
           <w:ilvl w:val="0"/>
           <w:numId w:val="1"/>
@@ -1111,7 +2044,386 @@
     </w:p>
     <w:p>
       <w:pPr>
-        <w:pStyle w:val="a3"/>
+        <w:spacing w:after="200" w:line="276" w:lineRule="auto"/>
+        <w:ind w:left="510"/>
+        <w:rPr>
+          <w:b/>
+          <w:bCs/>
+          <w:sz w:val="26"/>
+          <w:szCs w:val="26"/>
+          <w:rtl/>
+        </w:rPr>
+      </w:pPr>
+      <w:r>
+        <w:rPr>
+          <w:rFonts w:hint="cs"/>
+          <w:b/>
+          <w:bCs/>
+          <w:sz w:val="26"/>
+          <w:szCs w:val="26"/>
+          <w:highlight w:val="yellow"/>
+          <w:rtl/>
+        </w:rPr>
+        <w:t>תשובה:</w:t>
+      </w:r>
+    </w:p>
+    <w:p>
+      <w:pPr>
+        <w:spacing w:after="200" w:line="276" w:lineRule="auto"/>
+        <w:ind w:left="510"/>
+        <w:rPr>
+          <w:sz w:val="26"/>
+          <w:szCs w:val="26"/>
+        </w:rPr>
+      </w:pPr>
+      <w:r>
+        <w:rPr>
+          <w:sz w:val="26"/>
+          <w:szCs w:val="26"/>
+          <w:rtl/>
+        </w:rPr>
+        <w:t xml:space="preserve">כל </w:t>
+      </w:r>
+      <w:r>
+        <w:rPr>
+          <w:sz w:val="26"/>
+          <w:szCs w:val="26"/>
+        </w:rPr>
+        <w:t>descriptor</w:t>
+      </w:r>
+      <w:r>
+        <w:rPr>
+          <w:sz w:val="26"/>
+          <w:szCs w:val="26"/>
+          <w:rtl/>
+        </w:rPr>
+        <w:t xml:space="preserve"> בגודל 8 בתים ומגדיר מקטע בז</w:t>
+      </w:r>
+      <w:r>
+        <w:rPr>
+          <w:rFonts w:hint="cs"/>
+          <w:sz w:val="26"/>
+          <w:szCs w:val="26"/>
+          <w:rtl/>
+        </w:rPr>
+        <w:t>י</w:t>
+      </w:r>
+      <w:r>
+        <w:rPr>
+          <w:sz w:val="26"/>
+          <w:szCs w:val="26"/>
+          <w:rtl/>
+        </w:rPr>
+        <w:t>כרון,</w:t>
+      </w:r>
+    </w:p>
+    <w:p>
+      <w:pPr>
+        <w:spacing w:after="200" w:line="276" w:lineRule="auto"/>
+        <w:ind w:left="510"/>
+        <w:rPr>
+          <w:sz w:val="26"/>
+          <w:szCs w:val="26"/>
+          <w:rtl/>
+        </w:rPr>
+      </w:pPr>
+      <w:r>
+        <w:rPr>
+          <w:sz w:val="26"/>
+          <w:szCs w:val="26"/>
+          <w:rtl/>
+        </w:rPr>
+        <w:t>כניסה 9 (</w:t>
+      </w:r>
+      <w:r>
+        <w:rPr>
+          <w:sz w:val="26"/>
+          <w:szCs w:val="26"/>
+        </w:rPr>
+        <w:t>LDT</w:t>
+      </w:r>
+      <w:r>
+        <w:rPr>
+          <w:sz w:val="26"/>
+          <w:szCs w:val="26"/>
+          <w:rtl/>
+        </w:rPr>
+        <w:t>) תכיל את הכתובת הבסיסית והגודל של טבלת ה</w:t>
+      </w:r>
+      <w:r>
+        <w:rPr>
+          <w:sz w:val="26"/>
+          <w:szCs w:val="26"/>
+        </w:rPr>
+        <w:t>LDT</w:t>
+      </w:r>
+      <w:r>
+        <w:rPr>
+          <w:sz w:val="26"/>
+          <w:szCs w:val="26"/>
+          <w:rtl/>
+        </w:rPr>
+        <w:t>,</w:t>
+      </w:r>
+    </w:p>
+    <w:p>
+      <w:pPr>
+        <w:spacing w:after="200" w:line="276" w:lineRule="auto"/>
+        <w:ind w:left="510"/>
+        <w:rPr>
+          <w:sz w:val="26"/>
+          <w:szCs w:val="26"/>
+          <w:rtl/>
+        </w:rPr>
+      </w:pPr>
+      <w:r>
+        <w:rPr>
+          <w:sz w:val="26"/>
+          <w:szCs w:val="26"/>
+          <w:rtl/>
+        </w:rPr>
+        <w:t xml:space="preserve">כניסה 10 (קוד </w:t>
+      </w:r>
+      <w:r>
+        <w:rPr>
+          <w:rFonts w:hint="cs"/>
+          <w:sz w:val="26"/>
+          <w:szCs w:val="26"/>
+          <w:rtl/>
+        </w:rPr>
+        <w:t>הגרעין</w:t>
+      </w:r>
+      <w:r>
+        <w:rPr>
+          <w:sz w:val="26"/>
+          <w:szCs w:val="26"/>
+          <w:rtl/>
+        </w:rPr>
+        <w:t xml:space="preserve">) – תתאר את המקטע הקוד של </w:t>
+      </w:r>
+      <w:r>
+        <w:rPr>
+          <w:rFonts w:hint="cs"/>
+          <w:sz w:val="26"/>
+          <w:szCs w:val="26"/>
+          <w:rtl/>
+        </w:rPr>
+        <w:t>הגרעין</w:t>
+      </w:r>
+      <w:r>
+        <w:rPr>
+          <w:sz w:val="26"/>
+          <w:szCs w:val="26"/>
+          <w:rtl/>
+        </w:rPr>
+        <w:t xml:space="preserve">, עם: לפחות 12288, </w:t>
+      </w:r>
+      <w:r>
+        <w:rPr>
+          <w:sz w:val="26"/>
+          <w:szCs w:val="26"/>
+        </w:rPr>
+        <w:t>base=0</w:t>
+      </w:r>
+      <w:r>
+        <w:rPr>
+          <w:sz w:val="26"/>
+          <w:szCs w:val="26"/>
+          <w:rtl/>
+        </w:rPr>
+        <w:t xml:space="preserve"> ,</w:t>
+      </w:r>
+      <w:r>
+        <w:rPr>
+          <w:sz w:val="26"/>
+          <w:szCs w:val="26"/>
+        </w:rPr>
+        <w:t xml:space="preserve">limit </w:t>
+      </w:r>
+      <w:r>
+        <w:rPr>
+          <w:sz w:val="26"/>
+          <w:szCs w:val="26"/>
+          <w:rtl/>
+        </w:rPr>
+        <w:t xml:space="preserve"> לפי צורך</w:t>
+      </w:r>
+    </w:p>
+    <w:p>
+      <w:pPr>
+        <w:spacing w:after="200" w:line="276" w:lineRule="auto"/>
+        <w:ind w:left="510"/>
+        <w:rPr>
+          <w:sz w:val="26"/>
+          <w:szCs w:val="26"/>
+          <w:rtl/>
+        </w:rPr>
+      </w:pPr>
+      <w:r>
+        <w:rPr>
+          <w:sz w:val="26"/>
+          <w:szCs w:val="26"/>
+          <w:rtl/>
+        </w:rPr>
+        <w:t>כניסה 11 (נתונים גלובליים) תתאר את מקטע הנתונים, עם:</w:t>
+      </w:r>
+      <w:r>
+        <w:rPr>
+          <w:sz w:val="26"/>
+          <w:szCs w:val="26"/>
+          <w:rtl/>
+        </w:rPr>
+        <w:br/>
+        <w:t xml:space="preserve">לפחות 12288 בתים, </w:t>
+      </w:r>
+      <w:r>
+        <w:rPr>
+          <w:sz w:val="26"/>
+          <w:szCs w:val="26"/>
+        </w:rPr>
+        <w:t>,base=0</w:t>
+      </w:r>
+      <w:r>
+        <w:rPr>
+          <w:sz w:val="26"/>
+          <w:szCs w:val="26"/>
+          <w:rtl/>
+        </w:rPr>
+        <w:t xml:space="preserve"> </w:t>
+      </w:r>
+      <w:r>
+        <w:rPr>
+          <w:sz w:val="26"/>
+          <w:szCs w:val="26"/>
+        </w:rPr>
+        <w:t>limit</w:t>
+      </w:r>
+      <w:r>
+        <w:rPr>
+          <w:sz w:val="26"/>
+          <w:szCs w:val="26"/>
+          <w:rtl/>
+        </w:rPr>
+        <w:t xml:space="preserve"> לפי צורך.</w:t>
+      </w:r>
+      <w:r>
+        <w:rPr>
+          <w:sz w:val="26"/>
+          <w:szCs w:val="26"/>
+          <w:rtl/>
+        </w:rPr>
+        <w:br/>
+        <w:t xml:space="preserve">כניסה 12 (מחסנית </w:t>
+      </w:r>
+      <w:r>
+        <w:rPr>
+          <w:rFonts w:hint="cs"/>
+          <w:sz w:val="26"/>
+          <w:szCs w:val="26"/>
+          <w:rtl/>
+        </w:rPr>
+        <w:t>הגרעין</w:t>
+      </w:r>
+      <w:r>
+        <w:rPr>
+          <w:sz w:val="26"/>
+          <w:szCs w:val="26"/>
+          <w:rtl/>
+        </w:rPr>
+        <w:t>) גם מקטע נתונים עבור המחסנית,</w:t>
+      </w:r>
+      <w:r>
+        <w:rPr>
+          <w:sz w:val="26"/>
+          <w:szCs w:val="26"/>
+        </w:rPr>
+        <w:t xml:space="preserve">  </w:t>
+      </w:r>
+      <w:r>
+        <w:rPr>
+          <w:sz w:val="26"/>
+          <w:szCs w:val="26"/>
+          <w:rtl/>
+        </w:rPr>
+        <w:t xml:space="preserve"> </w:t>
+      </w:r>
+      <w:r>
+        <w:rPr>
+          <w:sz w:val="26"/>
+          <w:szCs w:val="26"/>
+        </w:rPr>
+        <w:t>base=0</w:t>
+      </w:r>
+      <w:r>
+        <w:rPr>
+          <w:sz w:val="26"/>
+          <w:szCs w:val="26"/>
+          <w:rtl/>
+        </w:rPr>
+        <w:t xml:space="preserve"> , </w:t>
+      </w:r>
+      <w:r>
+        <w:rPr>
+          <w:sz w:val="26"/>
+          <w:szCs w:val="26"/>
+        </w:rPr>
+        <w:t xml:space="preserve">limit </w:t>
+      </w:r>
+      <w:r>
+        <w:rPr>
+          <w:sz w:val="26"/>
+          <w:szCs w:val="26"/>
+          <w:rtl/>
+        </w:rPr>
+        <w:t>לפי הצורך.</w:t>
+      </w:r>
+    </w:p>
+    <w:p>
+      <w:pPr>
+        <w:spacing w:after="200" w:line="276" w:lineRule="auto"/>
+        <w:ind w:left="510"/>
+        <w:rPr>
+          <w:sz w:val="26"/>
+          <w:szCs w:val="26"/>
+          <w:rtl/>
+        </w:rPr>
+      </w:pPr>
+      <w:r>
+        <w:rPr>
+          <w:sz w:val="26"/>
+          <w:szCs w:val="26"/>
+          <w:rtl/>
+        </w:rPr>
+        <w:t>כמובן שה</w:t>
+      </w:r>
+      <w:r>
+        <w:rPr>
+          <w:sz w:val="26"/>
+          <w:szCs w:val="26"/>
+        </w:rPr>
+        <w:t>limit</w:t>
+      </w:r>
+      <w:r>
+        <w:rPr>
+          <w:sz w:val="26"/>
+          <w:szCs w:val="26"/>
+          <w:rtl/>
+        </w:rPr>
+        <w:t xml:space="preserve"> צריך להיות גדול מספיק (לפחות 12288)</w:t>
+      </w:r>
+    </w:p>
+    <w:p>
+      <w:pPr>
+        <w:spacing w:after="200" w:line="276" w:lineRule="auto"/>
+        <w:rPr>
+          <w:sz w:val="26"/>
+          <w:szCs w:val="26"/>
+        </w:rPr>
+      </w:pPr>
+    </w:p>
+    <w:p>
+      <w:pPr>
+        <w:pStyle w:val="ListParagraph"/>
         <w:numPr>
           <w:ilvl w:val="0"/>
           <w:numId w:val="1"/>
@@ -1153,6 +2465,431 @@
     <w:p>
       <w:pPr>
         <w:spacing w:after="200" w:line="276" w:lineRule="auto"/>
+        <w:ind w:left="510"/>
+        <w:rPr>
+          <w:b/>
+          <w:bCs/>
+          <w:sz w:val="26"/>
+          <w:szCs w:val="26"/>
+          <w:highlight w:val="yellow"/>
+          <w:rtl/>
+        </w:rPr>
+      </w:pPr>
+    </w:p>
+    <w:p>
+      <w:pPr>
+        <w:spacing w:after="200" w:line="276" w:lineRule="auto"/>
+        <w:ind w:left="510"/>
+        <w:rPr>
+          <w:b/>
+          <w:bCs/>
+          <w:sz w:val="26"/>
+          <w:szCs w:val="26"/>
+          <w:highlight w:val="yellow"/>
+          <w:rtl/>
+        </w:rPr>
+      </w:pPr>
+    </w:p>
+    <w:p>
+      <w:pPr>
+        <w:spacing w:after="200" w:line="276" w:lineRule="auto"/>
+        <w:ind w:left="510"/>
+        <w:rPr>
+          <w:b/>
+          <w:bCs/>
+          <w:sz w:val="26"/>
+          <w:szCs w:val="26"/>
+          <w:highlight w:val="yellow"/>
+          <w:rtl/>
+        </w:rPr>
+      </w:pPr>
+    </w:p>
+    <w:p>
+      <w:pPr>
+        <w:spacing w:after="200" w:line="276" w:lineRule="auto"/>
+        <w:ind w:left="510"/>
+        <w:rPr>
+          <w:b/>
+          <w:bCs/>
+          <w:sz w:val="26"/>
+          <w:szCs w:val="26"/>
+          <w:rtl/>
+        </w:rPr>
+      </w:pPr>
+      <w:r>
+        <w:rPr>
+          <w:rFonts w:hint="cs"/>
+          <w:b/>
+          <w:bCs/>
+          <w:sz w:val="26"/>
+          <w:szCs w:val="26"/>
+          <w:highlight w:val="yellow"/>
+          <w:rtl/>
+        </w:rPr>
+        <w:lastRenderedPageBreak/>
+        <w:t>תשובה:</w:t>
+      </w:r>
+    </w:p>
+    <w:p>
+      <w:pPr>
+        <w:spacing w:after="200" w:line="276" w:lineRule="auto"/>
+        <w:ind w:left="510"/>
+        <w:rPr>
+          <w:sz w:val="26"/>
+          <w:szCs w:val="26"/>
+        </w:rPr>
+      </w:pPr>
+      <w:r>
+        <w:rPr>
+          <w:sz w:val="26"/>
+          <w:szCs w:val="26"/>
+          <w:rtl/>
+        </w:rPr>
+        <w:t>ב-</w:t>
+      </w:r>
+      <w:r>
+        <w:rPr>
+          <w:sz w:val="26"/>
+          <w:szCs w:val="26"/>
+        </w:rPr>
+        <w:t>CR3=0X2000</w:t>
+      </w:r>
+      <w:r>
+        <w:rPr>
+          <w:sz w:val="26"/>
+          <w:szCs w:val="26"/>
+          <w:rtl/>
+        </w:rPr>
+        <w:t xml:space="preserve"> </w:t>
+      </w:r>
+      <w:r>
+        <w:rPr>
+          <w:rFonts w:hint="cs"/>
+          <w:sz w:val="26"/>
+          <w:szCs w:val="26"/>
+          <w:rtl/>
+        </w:rPr>
+        <w:t>נמצאת</w:t>
+      </w:r>
+      <w:r>
+        <w:rPr>
+          <w:sz w:val="26"/>
+          <w:szCs w:val="26"/>
+          <w:rtl/>
+        </w:rPr>
+        <w:t xml:space="preserve"> כתובת הבסיס של </w:t>
+      </w:r>
+      <w:r>
+        <w:rPr>
+          <w:sz w:val="26"/>
+          <w:szCs w:val="26"/>
+        </w:rPr>
+        <w:t>Page directory</w:t>
+      </w:r>
+      <w:r>
+        <w:rPr>
+          <w:rFonts w:hint="cs"/>
+          <w:sz w:val="26"/>
+          <w:szCs w:val="26"/>
+          <w:rtl/>
+        </w:rPr>
+        <w:t>,</w:t>
+      </w:r>
+    </w:p>
+    <w:p>
+      <w:pPr>
+        <w:spacing w:after="200" w:line="276" w:lineRule="auto"/>
+        <w:ind w:left="510"/>
+        <w:rPr>
+          <w:sz w:val="26"/>
+          <w:szCs w:val="26"/>
+          <w:rtl/>
+        </w:rPr>
+      </w:pPr>
+      <w:r>
+        <w:rPr>
+          <w:sz w:val="26"/>
+          <w:szCs w:val="26"/>
+          <w:rtl/>
+        </w:rPr>
+        <w:t>ב</w:t>
+      </w:r>
+      <w:r>
+        <w:rPr>
+          <w:rFonts w:hint="cs"/>
+          <w:sz w:val="26"/>
+          <w:szCs w:val="26"/>
+          <w:rtl/>
+        </w:rPr>
+        <w:t>-</w:t>
+      </w:r>
+      <w:r>
+        <w:rPr>
+          <w:sz w:val="26"/>
+          <w:szCs w:val="26"/>
+        </w:rPr>
+        <w:t>page directory</w:t>
+      </w:r>
+      <w:r>
+        <w:rPr>
+          <w:sz w:val="26"/>
+          <w:szCs w:val="26"/>
+          <w:rtl/>
+        </w:rPr>
+        <w:t xml:space="preserve"> יש כניסה בכתובת </w:t>
+      </w:r>
+      <w:r>
+        <w:rPr>
+          <w:sz w:val="26"/>
+          <w:szCs w:val="26"/>
+        </w:rPr>
+        <w:t>0x8200-0x8203</w:t>
+      </w:r>
+      <w:r>
+        <w:rPr>
+          <w:sz w:val="26"/>
+          <w:szCs w:val="26"/>
+          <w:rtl/>
+        </w:rPr>
+        <w:t xml:space="preserve"> שמצביע על טבלת דפים בכתובת פיזית 20480 (</w:t>
+      </w:r>
+      <w:r>
+        <w:rPr>
+          <w:sz w:val="26"/>
+          <w:szCs w:val="26"/>
+        </w:rPr>
+        <w:t>0x5000</w:t>
+      </w:r>
+      <w:r>
+        <w:rPr>
+          <w:sz w:val="26"/>
+          <w:szCs w:val="26"/>
+          <w:rtl/>
+        </w:rPr>
+        <w:t>).</w:t>
+      </w:r>
+    </w:p>
+    <w:p>
+      <w:pPr>
+        <w:spacing w:after="200" w:line="276" w:lineRule="auto"/>
+        <w:ind w:left="510"/>
+        <w:rPr>
+          <w:sz w:val="26"/>
+          <w:szCs w:val="26"/>
+          <w:rtl/>
+        </w:rPr>
+      </w:pPr>
+      <w:r>
+        <w:rPr>
+          <w:sz w:val="26"/>
+          <w:szCs w:val="26"/>
+          <w:rtl/>
+        </w:rPr>
+        <w:t>בטבלת דפים שב-</w:t>
+      </w:r>
+      <w:r>
+        <w:rPr>
+          <w:sz w:val="26"/>
+          <w:szCs w:val="26"/>
+        </w:rPr>
+        <w:t>0x5000</w:t>
+      </w:r>
+      <w:r>
+        <w:rPr>
+          <w:sz w:val="26"/>
+          <w:szCs w:val="26"/>
+          <w:rtl/>
+        </w:rPr>
+        <w:t>:</w:t>
+      </w:r>
+      <w:r>
+        <w:rPr>
+          <w:sz w:val="26"/>
+          <w:szCs w:val="26"/>
+          <w:rtl/>
+        </w:rPr>
+        <w:br/>
+        <w:t xml:space="preserve">כל כניסה ממפה דף של </w:t>
+      </w:r>
+      <w:r>
+        <w:rPr>
+          <w:sz w:val="26"/>
+          <w:szCs w:val="26"/>
+        </w:rPr>
+        <w:t>4KiB</w:t>
+      </w:r>
+      <w:r>
+        <w:rPr>
+          <w:sz w:val="26"/>
+          <w:szCs w:val="26"/>
+          <w:rtl/>
+        </w:rPr>
+        <w:t xml:space="preserve"> בתחום לינארי </w:t>
+      </w:r>
+      <w:r>
+        <w:rPr>
+          <w:sz w:val="26"/>
+          <w:szCs w:val="26"/>
+        </w:rPr>
+        <w:t>0x100000-0x103000</w:t>
+      </w:r>
+      <w:r>
+        <w:rPr>
+          <w:sz w:val="26"/>
+          <w:szCs w:val="26"/>
+          <w:rtl/>
+        </w:rPr>
+        <w:t xml:space="preserve"> אל תחום פיזי </w:t>
+      </w:r>
+      <w:r>
+        <w:rPr>
+          <w:sz w:val="26"/>
+          <w:szCs w:val="26"/>
+        </w:rPr>
+        <w:t>0x20000-0x23000</w:t>
+      </w:r>
+      <w:r>
+        <w:rPr>
+          <w:sz w:val="26"/>
+          <w:szCs w:val="26"/>
+          <w:rtl/>
+        </w:rPr>
+        <w:t xml:space="preserve"> .</w:t>
+      </w:r>
+    </w:p>
+    <w:p>
+      <w:pPr>
+        <w:spacing w:after="200" w:line="276" w:lineRule="auto"/>
+        <w:ind w:left="510"/>
+        <w:rPr>
+          <w:sz w:val="26"/>
+          <w:szCs w:val="26"/>
+          <w:rtl/>
+        </w:rPr>
+      </w:pPr>
+      <w:r>
+        <w:rPr>
+          <w:sz w:val="26"/>
+          <w:szCs w:val="26"/>
+          <w:rtl/>
+        </w:rPr>
+        <w:t xml:space="preserve">לכל כניסה מוגדרים </w:t>
+      </w:r>
+      <w:r>
+        <w:rPr>
+          <w:sz w:val="26"/>
+          <w:szCs w:val="26"/>
+        </w:rPr>
+        <w:t>P=1,R/W=1,U/S=0</w:t>
+      </w:r>
+    </w:p>
+    <w:p>
+      <w:pPr>
+        <w:spacing w:after="200" w:line="276" w:lineRule="auto"/>
+        <w:ind w:left="510"/>
+        <w:rPr>
+          <w:sz w:val="26"/>
+          <w:szCs w:val="26"/>
+          <w:rtl/>
+        </w:rPr>
+      </w:pPr>
+      <w:r>
+        <w:rPr>
+          <w:sz w:val="26"/>
+          <w:szCs w:val="26"/>
+          <w:rtl/>
+        </w:rPr>
+        <w:t>גם ל-</w:t>
+      </w:r>
+      <w:r>
+        <w:rPr>
+          <w:sz w:val="26"/>
+          <w:szCs w:val="26"/>
+        </w:rPr>
+        <w:t>PDE</w:t>
+      </w:r>
+      <w:r>
+        <w:rPr>
+          <w:sz w:val="26"/>
+          <w:szCs w:val="26"/>
+          <w:rtl/>
+        </w:rPr>
+        <w:t xml:space="preserve"> מוגדר </w:t>
+      </w:r>
+      <w:r>
+        <w:rPr>
+          <w:sz w:val="26"/>
+          <w:szCs w:val="26"/>
+        </w:rPr>
+        <w:t>P=1,R/W=1,U/S=0</w:t>
+      </w:r>
+    </w:p>
+    <w:p>
+      <w:pPr>
+        <w:spacing w:after="200" w:line="276" w:lineRule="auto"/>
+        <w:ind w:left="510"/>
+        <w:rPr>
+          <w:sz w:val="26"/>
+          <w:szCs w:val="26"/>
+        </w:rPr>
+      </w:pPr>
+      <w:r>
+        <w:rPr>
+          <w:sz w:val="26"/>
+          <w:szCs w:val="26"/>
+          <w:rtl/>
+        </w:rPr>
+        <w:t xml:space="preserve">אין ביט "קריאה" – משתמשים בביט </w:t>
+      </w:r>
+      <w:r>
+        <w:rPr>
+          <w:sz w:val="26"/>
+          <w:szCs w:val="26"/>
+        </w:rPr>
+        <w:t>R/W</w:t>
+      </w:r>
+      <w:r>
+        <w:rPr>
+          <w:sz w:val="26"/>
+          <w:szCs w:val="26"/>
+          <w:rtl/>
+        </w:rPr>
+        <w:t xml:space="preserve"> בלבד כדי לאפשר גם כתיבה </w:t>
+      </w:r>
+      <w:r>
+        <w:rPr>
+          <w:rFonts w:hint="cs"/>
+          <w:sz w:val="26"/>
+          <w:szCs w:val="26"/>
+          <w:rtl/>
+        </w:rPr>
+        <w:t>לגרעין.</w:t>
+      </w:r>
+      <w:r>
+        <w:rPr>
+          <w:sz w:val="26"/>
+          <w:szCs w:val="26"/>
+          <w:rtl/>
+        </w:rPr>
+        <w:t xml:space="preserve"> </w:t>
+      </w:r>
+    </w:p>
+    <w:p>
+      <w:pPr>
+        <w:spacing w:after="200" w:line="276" w:lineRule="auto"/>
+        <w:ind w:left="510"/>
+        <w:rPr>
+          <w:b/>
+          <w:bCs/>
+          <w:sz w:val="26"/>
+          <w:szCs w:val="26"/>
+          <w:rtl/>
+        </w:rPr>
+      </w:pPr>
+    </w:p>
+    <w:p>
+      <w:pPr>
+        <w:spacing w:after="200" w:line="276" w:lineRule="auto"/>
         <w:ind w:left="360"/>
         <w:rPr>
           <w:sz w:val="26"/>
@@ -1163,7 +2900,7 @@
     </w:p>
     <w:p>
       <w:pPr>
-        <w:pStyle w:val="a3"/>
+        <w:pStyle w:val="ListParagraph"/>
         <w:bidi w:val="0"/>
         <w:spacing w:after="200" w:line="276" w:lineRule="auto"/>
         <w:rPr>
@@ -1189,7 +2926,7 @@
     </w:p>
     <w:p>
       <w:pPr>
-        <w:pStyle w:val="a3"/>
+        <w:pStyle w:val="ListParagraph"/>
         <w:rPr>
           <w:b/>
           <w:bCs/>
@@ -1394,6 +3131,267 @@
     </w:lvl>
   </w:abstractNum>
   <w:abstractNum w:abstractNumId="2" w15:restartNumberingAfterBreak="0">
+    <w:nsid w:val="38332B8D"/>
+    <w:multiLevelType w:val="hybridMultilevel"/>
+    <w:tmpl w:val="A09885C2"/>
+    <w:lvl w:ilvl="0" w:tplc="2570987E">
+      <w:numFmt w:val="bullet"/>
+      <w:lvlText w:val=""/>
+      <w:lvlJc w:val="left"/>
+      <w:pPr>
+        <w:ind w:left="870" w:hanging="360"/>
+      </w:pPr>
+      <w:rPr>
+        <w:rFonts w:ascii="Symbol" w:eastAsiaTheme="minorHAnsi" w:hAnsi="Symbol" w:cstheme="minorBidi" w:hint="default"/>
+      </w:rPr>
+    </w:lvl>
+    <w:lvl w:ilvl="1" w:tplc="04090003" w:tentative="1">
+      <w:start w:val="1"/>
+      <w:numFmt w:val="bullet"/>
+      <w:lvlText w:val="o"/>
+      <w:lvlJc w:val="left"/>
+      <w:pPr>
+        <w:ind w:left="1590" w:hanging="360"/>
+      </w:pPr>
+      <w:rPr>
+        <w:rFonts w:ascii="Courier New" w:hAnsi="Courier New" w:cs="Courier New" w:hint="default"/>
+      </w:rPr>
+    </w:lvl>
+    <w:lvl w:ilvl="2" w:tplc="04090005" w:tentative="1">
+      <w:start w:val="1"/>
+      <w:numFmt w:val="bullet"/>
+      <w:lvlText w:val=""/>
+      <w:lvlJc w:val="left"/>
+      <w:pPr>
+        <w:ind w:left="2310" w:hanging="360"/>
+      </w:pPr>
+      <w:rPr>
+        <w:rFonts w:ascii="Wingdings" w:hAnsi="Wingdings" w:hint="default"/>
+      </w:rPr>
+    </w:lvl>
+    <w:lvl w:ilvl="3" w:tplc="04090001" w:tentative="1">
+      <w:start w:val="1"/>
+      <w:numFmt w:val="bullet"/>
+      <w:lvlText w:val=""/>
+      <w:lvlJc w:val="left"/>
+      <w:pPr>
+        <w:ind w:left="3030" w:hanging="360"/>
+      </w:pPr>
+      <w:rPr>
+        <w:rFonts w:ascii="Symbol" w:hAnsi="Symbol" w:hint="default"/>
+      </w:rPr>
+    </w:lvl>
+    <w:lvl w:ilvl="4" w:tplc="04090003" w:tentative="1">
+      <w:start w:val="1"/>
+      <w:numFmt w:val="bullet"/>
+      <w:lvlText w:val="o"/>
+      <w:lvlJc w:val="left"/>
+      <w:pPr>
+        <w:ind w:left="3750" w:hanging="360"/>
+      </w:pPr>
+      <w:rPr>
+        <w:rFonts w:ascii="Courier New" w:hAnsi="Courier New" w:cs="Courier New" w:hint="default"/>
+      </w:rPr>
+    </w:lvl>
+    <w:lvl w:ilvl="5" w:tplc="04090005" w:tentative="1">
+      <w:start w:val="1"/>
+      <w:numFmt w:val="bullet"/>
+      <w:lvlText w:val=""/>
+      <w:lvlJc w:val="left"/>
+      <w:pPr>
+        <w:ind w:left="4470" w:hanging="360"/>
+      </w:pPr>
+      <w:rPr>
+        <w:rFonts w:ascii="Wingdings" w:hAnsi="Wingdings" w:hint="default"/>
+      </w:rPr>
+    </w:lvl>
+    <w:lvl w:ilvl="6" w:tplc="04090001" w:tentative="1">
+      <w:start w:val="1"/>
+      <w:numFmt w:val="bullet"/>
+      <w:lvlText w:val=""/>
+      <w:lvlJc w:val="left"/>
+      <w:pPr>
+        <w:ind w:left="5190" w:hanging="360"/>
+      </w:pPr>
+      <w:rPr>
+        <w:rFonts w:ascii="Symbol" w:hAnsi="Symbol" w:hint="default"/>
+      </w:rPr>
+    </w:lvl>
+    <w:lvl w:ilvl="7" w:tplc="04090003" w:tentative="1">
+      <w:start w:val="1"/>
+      <w:numFmt w:val="bullet"/>
+      <w:lvlText w:val="o"/>
+      <w:lvlJc w:val="left"/>
+      <w:pPr>
+        <w:ind w:left="5910" w:hanging="360"/>
+      </w:pPr>
+      <w:rPr>
+        <w:rFonts w:ascii="Courier New" w:hAnsi="Courier New" w:cs="Courier New" w:hint="default"/>
+      </w:rPr>
+    </w:lvl>
+    <w:lvl w:ilvl="8" w:tplc="04090005" w:tentative="1">
+      <w:start w:val="1"/>
+      <w:numFmt w:val="bullet"/>
+      <w:lvlText w:val=""/>
+      <w:lvlJc w:val="left"/>
+      <w:pPr>
+        <w:ind w:left="6630" w:hanging="360"/>
+      </w:pPr>
+      <w:rPr>
+        <w:rFonts w:ascii="Wingdings" w:hAnsi="Wingdings" w:hint="default"/>
+      </w:rPr>
+    </w:lvl>
+  </w:abstractNum>
+  <w:abstractNum w:abstractNumId="3" w15:restartNumberingAfterBreak="0">
+    <w:nsid w:val="60A6074B"/>
+    <w:multiLevelType w:val="multilevel"/>
+    <w:tmpl w:val="E2462370"/>
+    <w:lvl w:ilvl="0">
+      <w:start w:val="1"/>
+      <w:numFmt w:val="bullet"/>
+      <w:lvlText w:val=""/>
+      <w:lvlJc w:val="left"/>
+      <w:pPr>
+        <w:tabs>
+          <w:tab w:val="num" w:pos="720"/>
+        </w:tabs>
+        <w:ind w:left="720" w:hanging="360"/>
+      </w:pPr>
+      <w:rPr>
+        <w:rFonts w:ascii="Symbol" w:hAnsi="Symbol" w:hint="default"/>
+        <w:sz w:val="20"/>
+      </w:rPr>
+    </w:lvl>
+    <w:lvl w:ilvl="1" w:tentative="1">
+      <w:start w:val="1"/>
+      <w:numFmt w:val="bullet"/>
+      <w:lvlText w:val="o"/>
+      <w:lvlJc w:val="left"/>
+      <w:pPr>
+        <w:tabs>
+          <w:tab w:val="num" w:pos="1440"/>
+        </w:tabs>
+        <w:ind w:left="1440" w:hanging="360"/>
+      </w:pPr>
+      <w:rPr>
+        <w:rFonts w:ascii="Courier New" w:hAnsi="Courier New" w:hint="default"/>
+        <w:sz w:val="20"/>
+      </w:rPr>
+    </w:lvl>
+    <w:lvl w:ilvl="2" w:tentative="1">
+      <w:start w:val="1"/>
+      <w:numFmt w:val="bullet"/>
+      <w:lvlText w:val=""/>
+      <w:lvlJc w:val="left"/>
+      <w:pPr>
+        <w:tabs>
+          <w:tab w:val="num" w:pos="2160"/>
+        </w:tabs>
+        <w:ind w:left="2160" w:hanging="360"/>
+      </w:pPr>
+      <w:rPr>
+        <w:rFonts w:ascii="Wingdings" w:hAnsi="Wingdings" w:hint="default"/>
+        <w:sz w:val="20"/>
+      </w:rPr>
+    </w:lvl>
+    <w:lvl w:ilvl="3" w:tentative="1">
+      <w:start w:val="1"/>
+      <w:numFmt w:val="bullet"/>
+      <w:lvlText w:val=""/>
+      <w:lvlJc w:val="left"/>
+      <w:pPr>
+        <w:tabs>
+          <w:tab w:val="num" w:pos="2880"/>
+        </w:tabs>
+        <w:ind w:left="2880" w:hanging="360"/>
+      </w:pPr>
+      <w:rPr>
+        <w:rFonts w:ascii="Wingdings" w:hAnsi="Wingdings" w:hint="default"/>
+        <w:sz w:val="20"/>
+      </w:rPr>
+    </w:lvl>
+    <w:lvl w:ilvl="4" w:tentative="1">
+      <w:start w:val="1"/>
+      <w:numFmt w:val="bullet"/>
+      <w:lvlText w:val=""/>
+      <w:lvlJc w:val="left"/>
+      <w:pPr>
+        <w:tabs>
+          <w:tab w:val="num" w:pos="3600"/>
+        </w:tabs>
+        <w:ind w:left="3600" w:hanging="360"/>
+      </w:pPr>
+      <w:rPr>
+        <w:rFonts w:ascii="Wingdings" w:hAnsi="Wingdings" w:hint="default"/>
+        <w:sz w:val="20"/>
+      </w:rPr>
+    </w:lvl>
+    <w:lvl w:ilvl="5" w:tentative="1">
+      <w:start w:val="1"/>
+      <w:numFmt w:val="bullet"/>
+      <w:lvlText w:val=""/>
+      <w:lvlJc w:val="left"/>
+      <w:pPr>
+        <w:tabs>
+          <w:tab w:val="num" w:pos="4320"/>
+        </w:tabs>
+        <w:ind w:left="4320" w:hanging="360"/>
+      </w:pPr>
+      <w:rPr>
+        <w:rFonts w:ascii="Wingdings" w:hAnsi="Wingdings" w:hint="default"/>
+        <w:sz w:val="20"/>
+      </w:rPr>
+    </w:lvl>
+    <w:lvl w:ilvl="6" w:tentative="1">
+      <w:start w:val="1"/>
+      <w:numFmt w:val="bullet"/>
+      <w:lvlText w:val=""/>
+      <w:lvlJc w:val="left"/>
+      <w:pPr>
+        <w:tabs>
+          <w:tab w:val="num" w:pos="5040"/>
+        </w:tabs>
+        <w:ind w:left="5040" w:hanging="360"/>
+      </w:pPr>
+      <w:rPr>
+        <w:rFonts w:ascii="Wingdings" w:hAnsi="Wingdings" w:hint="default"/>
+        <w:sz w:val="20"/>
+      </w:rPr>
+    </w:lvl>
+    <w:lvl w:ilvl="7" w:tentative="1">
+      <w:start w:val="1"/>
+      <w:numFmt w:val="bullet"/>
+      <w:lvlText w:val=""/>
+      <w:lvlJc w:val="left"/>
+      <w:pPr>
+        <w:tabs>
+          <w:tab w:val="num" w:pos="5760"/>
+        </w:tabs>
+        <w:ind w:left="5760" w:hanging="360"/>
+      </w:pPr>
+      <w:rPr>
+        <w:rFonts w:ascii="Wingdings" w:hAnsi="Wingdings" w:hint="default"/>
+        <w:sz w:val="20"/>
+      </w:rPr>
+    </w:lvl>
+    <w:lvl w:ilvl="8" w:tentative="1">
+      <w:start w:val="1"/>
+      <w:numFmt w:val="bullet"/>
+      <w:lvlText w:val=""/>
+      <w:lvlJc w:val="left"/>
+      <w:pPr>
+        <w:tabs>
+          <w:tab w:val="num" w:pos="6480"/>
+        </w:tabs>
+        <w:ind w:left="6480" w:hanging="360"/>
+      </w:pPr>
+      <w:rPr>
+        <w:rFonts w:ascii="Wingdings" w:hAnsi="Wingdings" w:hint="default"/>
+        <w:sz w:val="20"/>
+      </w:rPr>
+    </w:lvl>
+  </w:abstractNum>
+  <w:abstractNum w:abstractNumId="4" w15:restartNumberingAfterBreak="0">
     <w:nsid w:val="7497164C"/>
     <w:multiLevelType w:val="hybridMultilevel"/>
     <w:tmpl w:val="96DC21F8"/>
@@ -1486,10 +3484,16 @@
     <w:abstractNumId w:val="1"/>
   </w:num>
   <w:num w:numId="2" w16cid:durableId="796990311">
-    <w:abstractNumId w:val="2"/>
+    <w:abstractNumId w:val="4"/>
   </w:num>
   <w:num w:numId="3" w16cid:durableId="94063753">
     <w:abstractNumId w:val="0"/>
+  </w:num>
+  <w:num w:numId="4" w16cid:durableId="1994019255">
+    <w:abstractNumId w:val="3"/>
+  </w:num>
+  <w:num w:numId="5" w16cid:durableId="1687556427">
+    <w:abstractNumId w:val="2"/>
   </w:num>
 </w:numbering>
 </file>
@@ -1889,19 +3893,19 @@
     <w:lsdException w:name="Unresolved Mention" w:semiHidden="1" w:unhideWhenUsed="1"/>
     <w:lsdException w:name="Smart Link" w:semiHidden="1" w:unhideWhenUsed="1"/>
   </w:latentStyles>
-  <w:style w:type="paragraph" w:default="1" w:styleId="a">
+  <w:style w:type="paragraph" w:default="1" w:styleId="Normal">
     <w:name w:val="Normal"/>
     <w:qFormat/>
-    <w:rsid w:val="005B3B45"/>
+    <w:rsid w:val="00E1253D"/>
     <w:pPr>
       <w:bidi/>
     </w:pPr>
   </w:style>
-  <w:style w:type="paragraph" w:styleId="1">
+  <w:style w:type="paragraph" w:styleId="Heading1">
     <w:name w:val="heading 1"/>
-    <w:basedOn w:val="a"/>
-    <w:next w:val="a"/>
-    <w:link w:val="10"/>
+    <w:basedOn w:val="Normal"/>
+    <w:next w:val="Normal"/>
+    <w:link w:val="Heading1Char"/>
     <w:uiPriority w:val="9"/>
     <w:qFormat/>
     <w:rsid w:val="0087279E"/>
@@ -1918,13 +3922,12 @@
       <w:szCs w:val="32"/>
     </w:rPr>
   </w:style>
-  <w:style w:type="character" w:default="1" w:styleId="a0">
+  <w:style w:type="character" w:default="1" w:styleId="DefaultParagraphFont">
     <w:name w:val="Default Paragraph Font"/>
     <w:uiPriority w:val="1"/>
-    <w:semiHidden/>
     <w:unhideWhenUsed/>
   </w:style>
-  <w:style w:type="table" w:default="1" w:styleId="a1">
+  <w:style w:type="table" w:default="1" w:styleId="TableNormal">
     <w:name w:val="Normal Table"/>
     <w:uiPriority w:val="99"/>
     <w:semiHidden/>
@@ -1939,15 +3942,15 @@
       </w:tblCellMar>
     </w:tblPr>
   </w:style>
-  <w:style w:type="numbering" w:default="1" w:styleId="a2">
+  <w:style w:type="numbering" w:default="1" w:styleId="NoList">
     <w:name w:val="No List"/>
     <w:uiPriority w:val="99"/>
     <w:semiHidden/>
     <w:unhideWhenUsed/>
   </w:style>
-  <w:style w:type="paragraph" w:styleId="a3">
+  <w:style w:type="paragraph" w:styleId="ListParagraph">
     <w:name w:val="List Paragraph"/>
-    <w:basedOn w:val="a"/>
+    <w:basedOn w:val="Normal"/>
     <w:uiPriority w:val="34"/>
     <w:qFormat/>
     <w:rsid w:val="005B3B45"/>
@@ -1956,10 +3959,10 @@
       <w:contextualSpacing/>
     </w:pPr>
   </w:style>
-  <w:style w:type="character" w:customStyle="1" w:styleId="10">
-    <w:name w:val="כותרת 1 תו"/>
-    <w:basedOn w:val="a0"/>
-    <w:link w:val="1"/>
+  <w:style w:type="character" w:customStyle="1" w:styleId="Heading1Char">
+    <w:name w:val="Heading 1 Char"/>
+    <w:basedOn w:val="DefaultParagraphFont"/>
+    <w:link w:val="Heading1"/>
     <w:uiPriority w:val="9"/>
     <w:rsid w:val="0087279E"/>
     <w:rPr>
@@ -1969,10 +3972,10 @@
       <w:szCs w:val="32"/>
     </w:rPr>
   </w:style>
-  <w:style w:type="paragraph" w:styleId="a4">
+  <w:style w:type="paragraph" w:styleId="TOCHeading">
     <w:name w:val="TOC Heading"/>
-    <w:basedOn w:val="1"/>
-    <w:next w:val="a"/>
+    <w:basedOn w:val="Heading1"/>
+    <w:next w:val="Normal"/>
     <w:uiPriority w:val="39"/>
     <w:unhideWhenUsed/>
     <w:qFormat/>

</xml_diff>